<commit_message>
mapping file added; powerpoint added
</commit_message>
<xml_diff>
--- a/Data Engineering Project_Technical Report.docx
+++ b/Data Engineering Project_Technical Report.docx
@@ -14,8 +14,6 @@
         </w:rPr>
         <w:t>Objective</w:t>
       </w:r>
-      <w:bookmarkStart w:id="0" w:name="_GoBack"/>
-      <w:bookmarkEnd w:id="0"/>
     </w:p>
     <w:p>
       <w:pPr>
@@ -313,10 +311,7 @@
               <w:t>Ebola Outbreak Data</w:t>
             </w:r>
             <w:r>
-              <w:t xml:space="preserve"> </w:t>
-            </w:r>
-            <w:r>
-              <w:t>(scraped from CDC)</w:t>
+              <w:t xml:space="preserve"> (scraped from CDC)</w:t>
             </w:r>
           </w:p>
         </w:tc>
@@ -383,10 +378,7 @@
               <w:t>H1N1 Outbreak Data</w:t>
             </w:r>
             <w:r>
-              <w:t xml:space="preserve"> </w:t>
-            </w:r>
-            <w:r>
-              <w:t>(scraped from CDC)</w:t>
+              <w:t xml:space="preserve"> (scraped from CDC)</w:t>
             </w:r>
           </w:p>
         </w:tc>
@@ -453,10 +445,7 @@
               <w:t>COVID-19 Data</w:t>
             </w:r>
             <w:r>
-              <w:t xml:space="preserve"> </w:t>
-            </w:r>
-            <w:r>
-              <w:t>(scraped from CDC)</w:t>
+              <w:t xml:space="preserve"> (scraped from CDC)</w:t>
             </w:r>
           </w:p>
         </w:tc>
@@ -1317,8 +1306,55 @@
       </w:tr>
     </w:tbl>
     <w:p/>
+    <w:p>
+      <w:pPr>
+        <w:rPr>
+          <w:u w:val="single"/>
+        </w:rPr>
+      </w:pPr>
+      <w:r>
+        <w:rPr>
+          <w:u w:val="single"/>
+        </w:rPr>
+        <w:t>Mapping File</w:t>
+      </w:r>
+    </w:p>
+    <w:bookmarkStart w:id="0" w:name="_GoBack"/>
+    <w:bookmarkEnd w:id="0"/>
+    <w:p>
+      <w:r>
+        <w:rPr>
+          <w:noProof/>
+        </w:rPr>
+        <w:object w:dxaOrig="760" w:dyaOrig="480" w14:anchorId="396FFFDA">
+          <v:shapetype id="_x0000_t75" coordsize="21600,21600" o:spt="75" o:preferrelative="t" path="m@4@5l@4@11@9@11@9@5xe" filled="f" stroked="f">
+            <v:stroke joinstyle="miter"/>
+            <v:formulas>
+              <v:f eqn="if lineDrawn pixelLineWidth 0"/>
+              <v:f eqn="sum @0 1 0"/>
+              <v:f eqn="sum 0 0 @1"/>
+              <v:f eqn="prod @2 1 2"/>
+              <v:f eqn="prod @3 21600 pixelWidth"/>
+              <v:f eqn="prod @3 21600 pixelHeight"/>
+              <v:f eqn="sum @0 0 1"/>
+              <v:f eqn="prod @6 1 2"/>
+              <v:f eqn="prod @7 21600 pixelWidth"/>
+              <v:f eqn="sum @8 21600 0"/>
+              <v:f eqn="prod @7 21600 pixelHeight"/>
+              <v:f eqn="sum @10 21600 0"/>
+            </v:formulas>
+            <v:path o:extrusionok="f" gradientshapeok="t" o:connecttype="rect"/>
+            <o:lock v:ext="edit" aspectratio="t"/>
+          </v:shapetype>
+          <v:shape id="_x0000_i1025" type="#_x0000_t75" alt="" style="width:38.1pt;height:24pt;mso-width-percent:0;mso-height-percent:0;mso-width-percent:0;mso-height-percent:0" o:ole="">
+            <v:imagedata r:id="rId12" o:title=""/>
+          </v:shape>
+          <o:OLEObject Type="Embed" ProgID="Excel.Sheet.12" ShapeID="_x0000_i1025" DrawAspect="Icon" ObjectID="_1645093938" r:id="rId13"/>
+        </w:object>
+      </w:r>
+    </w:p>
     <w:sectPr>
-      <w:headerReference w:type="first" r:id="rId12"/>
+      <w:headerReference w:type="first" r:id="rId14"/>
       <w:pgSz w:w="12240" w:h="15840"/>
       <w:pgMar w:top="1440" w:right="1440" w:bottom="1440" w:left="1440" w:header="720" w:footer="720" w:gutter="0"/>
       <w:cols w:space="720"/>

</xml_diff>